<commit_message>
se actualiza funcion de generacion de constancias
</commit_message>
<xml_diff>
--- a/Constancias_Q3_2026.docx
+++ b/Constancias_Q3_2026.docx
@@ -2308,7 +2308,7 @@
                 <w:szCs w:val="20"/>
                 <w:lang w:eastAsia="es-MX"/>
               </w:rPr>
-              <w:t>Castillo</w:t>
+              <w:t>Alvarado</w:t>
             </w:r>
           </w:p>
         </w:tc>
@@ -2340,7 +2340,7 @@
                 <w:szCs w:val="20"/>
                 <w:lang w:eastAsia="es-MX"/>
               </w:rPr>
-              <w:t>Cortes</w:t>
+              <w:t>Ramírez</w:t>
             </w:r>
           </w:p>
         </w:tc>
@@ -2374,7 +2374,7 @@
                 <w:szCs w:val="20"/>
                 <w:lang w:eastAsia="es-MX"/>
               </w:rPr>
-              <w:t>María Del Rocio</w:t>
+              <w:t>Juan Carlos</w:t>
             </w:r>
           </w:p>
         </w:tc>
@@ -2585,7 +2585,7 @@
                 <w:szCs w:val="20"/>
                 <w:lang w:eastAsia="es-MX"/>
               </w:rPr>
-              <w:t>CACR661208SPA</w:t>
+              <w:t>AARJ010223E8A</w:t>
             </w:r>
           </w:p>
         </w:tc>
@@ -2681,7 +2681,7 @@
                 <w:szCs w:val="20"/>
                 <w:lang w:eastAsia="es-MX"/>
               </w:rPr>
-              <w:t>16 de febrero de 1991</w:t>
+              <w:t>01 de enero de 2021</w:t>
             </w:r>
           </w:p>
         </w:tc>
@@ -2978,7 +2978,7 @@
                 <w:szCs w:val="20"/>
                 <w:lang w:eastAsia="es-MX"/>
               </w:rPr>
-              <w:t>14ADG0051Z</w:t>
+              <w:t>14ADG1016Z</w:t>
             </w:r>
           </w:p>
         </w:tc>
@@ -3144,7 +3144,7 @@
                 <w:szCs w:val="20"/>
                 <w:lang w:eastAsia="es-MX"/>
               </w:rPr>
-              <w:t>071413A0380400.0200004</w:t>
+              <w:t>070419JA0400900.0000031</w:t>
             </w:r>
             <w:r>
               <w:rPr>
@@ -3279,7 +3279,7 @@
                 <w:szCs w:val="20"/>
                 <w:lang w:eastAsia="es-MX"/>
               </w:rPr>
-              <w:t>3311548666</w:t>
+              <w:t>3312297832</w:t>
             </w:r>
           </w:p>
         </w:tc>
@@ -3383,7 +3383,7 @@
                 <w:szCs w:val="20"/>
                 <w:lang w:eastAsia="es-MX"/>
               </w:rPr>
-              <w:t>3330305956 / 56050</w:t>
+              <w:t>3330305956/56041</w:t>
             </w:r>
           </w:p>
         </w:tc>
@@ -3768,7 +3768,7 @@
                 <w:szCs w:val="20"/>
                 <w:lang w:eastAsia="es-MX"/>
               </w:rPr>
-              <w:t xml:space="preserve">            6</w:t>
+              <w:t xml:space="preserve">            2</w:t>
             </w:r>
             <w:r>
               <w:rPr>
@@ -4262,7 +4262,7 @@
                 <w:szCs w:val="20"/>
                 <w:lang w:eastAsia="es-MX"/>
               </w:rPr>
-              <w:t>Monroy</w:t>
+              <w:t>Ávalos</w:t>
             </w:r>
           </w:p>
         </w:tc>
@@ -4294,7 +4294,7 @@
                 <w:szCs w:val="20"/>
                 <w:lang w:eastAsia="es-MX"/>
               </w:rPr>
-              <w:t>Valadez</w:t>
+              <w:t>Domínguez</w:t>
             </w:r>
           </w:p>
         </w:tc>
@@ -4328,7 +4328,7 @@
                 <w:szCs w:val="20"/>
                 <w:lang w:eastAsia="es-MX"/>
               </w:rPr>
-              <w:t>Martha Angélica</w:t>
+              <w:t>Arcelia</w:t>
             </w:r>
           </w:p>
         </w:tc>
@@ -4539,7 +4539,7 @@
                 <w:szCs w:val="20"/>
                 <w:lang w:eastAsia="es-MX"/>
               </w:rPr>
-              <w:t>MOVM710809UG3</w:t>
+              <w:t>AADA7907192K2</w:t>
             </w:r>
           </w:p>
         </w:tc>
@@ -4635,7 +4635,7 @@
                 <w:szCs w:val="20"/>
                 <w:lang w:eastAsia="es-MX"/>
               </w:rPr>
-              <w:t>01 de enero de 1998</w:t>
+              <w:t>16 de agosto de 1998</w:t>
             </w:r>
           </w:p>
         </w:tc>
@@ -5098,7 +5098,7 @@
                 <w:szCs w:val="20"/>
                 <w:lang w:eastAsia="es-MX"/>
               </w:rPr>
-              <w:t>070419JA0400700.0000062</w:t>
+              <w:t>070419JA0400700.0000007</w:t>
             </w:r>
             <w:r>
               <w:rPr>
@@ -5233,7 +5233,7 @@
                 <w:szCs w:val="20"/>
                 <w:lang w:eastAsia="es-MX"/>
               </w:rPr>
-              <w:t>3314712150</w:t>
+              <w:t>3314614994</w:t>
             </w:r>
           </w:p>
         </w:tc>
@@ -5337,7 +5337,7 @@
                 <w:szCs w:val="20"/>
                 <w:lang w:eastAsia="es-MX"/>
               </w:rPr>
-              <w:t>3330305956 /56091</w:t>
+              <w:t>3330305956 / 56038</w:t>
             </w:r>
           </w:p>
         </w:tc>
@@ -5722,7 +5722,7 @@
                 <w:szCs w:val="20"/>
                 <w:lang w:eastAsia="es-MX"/>
               </w:rPr>
-              <w:t xml:space="preserve">            17</w:t>
+              <w:t xml:space="preserve">            3</w:t>
             </w:r>
             <w:r>
               <w:rPr>
@@ -6216,7 +6216,7 @@
                 <w:szCs w:val="20"/>
                 <w:lang w:eastAsia="es-MX"/>
               </w:rPr>
-              <w:t>Ramos</w:t>
+              <w:t>Bermúdez</w:t>
             </w:r>
           </w:p>
         </w:tc>
@@ -6248,7 +6248,7 @@
                 <w:szCs w:val="20"/>
                 <w:lang w:eastAsia="es-MX"/>
               </w:rPr>
-              <w:t>Rico</w:t>
+              <w:t>Trujillo</w:t>
             </w:r>
           </w:p>
         </w:tc>
@@ -6282,7 +6282,7 @@
                 <w:szCs w:val="20"/>
                 <w:lang w:eastAsia="es-MX"/>
               </w:rPr>
-              <w:t>Hector Manuel</w:t>
+              <w:t>Mario</w:t>
             </w:r>
           </w:p>
         </w:tc>
@@ -6493,7 +6493,7 @@
                 <w:szCs w:val="20"/>
                 <w:lang w:eastAsia="es-MX"/>
               </w:rPr>
-              <w:t>RARH801224TJ3</w:t>
+              <w:t>BETM560927GQ7</w:t>
             </w:r>
           </w:p>
         </w:tc>
@@ -6589,7 +6589,7 @@
                 <w:szCs w:val="20"/>
                 <w:lang w:eastAsia="es-MX"/>
               </w:rPr>
-              <w:t>1 de febrero de 2008</w:t>
+              <w:t>16 de noviembre de 2011</w:t>
             </w:r>
           </w:p>
         </w:tc>
@@ -6736,7 +6736,7 @@
                 <w:szCs w:val="20"/>
                 <w:lang w:eastAsia="es-MX"/>
               </w:rPr>
-              <w:t>Asesor Académico</w:t>
+              <w:t>Administrativo</w:t>
             </w:r>
             <w:r>
               <w:rPr>
@@ -6886,7 +6886,7 @@
                 <w:szCs w:val="20"/>
                 <w:lang w:eastAsia="es-MX"/>
               </w:rPr>
-              <w:t>14FMP0013G</w:t>
+              <w:t>14ADG1117Y</w:t>
             </w:r>
           </w:p>
         </w:tc>
@@ -7052,7 +7052,7 @@
                 <w:szCs w:val="20"/>
                 <w:lang w:eastAsia="es-MX"/>
               </w:rPr>
-              <w:t>inf</w:t>
+              <w:t>070415A0182000.0000297</w:t>
             </w:r>
             <w:r>
               <w:rPr>
@@ -7187,7 +7187,7 @@
                 <w:szCs w:val="20"/>
                 <w:lang w:eastAsia="es-MX"/>
               </w:rPr>
-              <w:t>3310757444</w:t>
+              <w:t>3331973658</w:t>
             </w:r>
           </w:p>
         </w:tc>
@@ -7291,7 +7291,7 @@
                 <w:szCs w:val="20"/>
                 <w:lang w:eastAsia="es-MX"/>
               </w:rPr>
-              <w:t>3330305956 /56028</w:t>
+              <w:t>3330305956</w:t>
             </w:r>
           </w:p>
         </w:tc>
@@ -7676,7 +7676,7 @@
                 <w:szCs w:val="20"/>
                 <w:lang w:eastAsia="es-MX"/>
               </w:rPr>
-              <w:t xml:space="preserve">            23</w:t>
+              <w:t xml:space="preserve">            4</w:t>
             </w:r>
             <w:r>
               <w:rPr>
@@ -8170,7 +8170,7 @@
                 <w:szCs w:val="20"/>
                 <w:lang w:eastAsia="es-MX"/>
               </w:rPr>
-              <w:t>Salas</w:t>
+              <w:t>Bravo</w:t>
             </w:r>
           </w:p>
         </w:tc>
@@ -8202,7 +8202,7 @@
                 <w:szCs w:val="20"/>
                 <w:lang w:eastAsia="es-MX"/>
               </w:rPr>
-              <w:t>Rosso</w:t>
+              <w:t>Gutierrez</w:t>
             </w:r>
           </w:p>
         </w:tc>
@@ -8236,7 +8236,7 @@
                 <w:szCs w:val="20"/>
                 <w:lang w:eastAsia="es-MX"/>
               </w:rPr>
-              <w:t>David</w:t>
+              <w:t>Alvaro</w:t>
             </w:r>
           </w:p>
         </w:tc>
@@ -8447,7 +8447,7 @@
                 <w:szCs w:val="20"/>
                 <w:lang w:eastAsia="es-MX"/>
               </w:rPr>
-              <w:t>SARD7002027N4</w:t>
+              <w:t>BAGA810520GK1</w:t>
             </w:r>
           </w:p>
         </w:tc>
@@ -8543,7 +8543,7 @@
                 <w:szCs w:val="20"/>
                 <w:lang w:eastAsia="es-MX"/>
               </w:rPr>
-              <w:t>01 de septiembre de 1990</w:t>
+              <w:t>16 de octubre de 2023</w:t>
             </w:r>
           </w:p>
         </w:tc>
@@ -8690,7 +8690,7 @@
                 <w:szCs w:val="20"/>
                 <w:lang w:eastAsia="es-MX"/>
               </w:rPr>
-              <w:t>Asesor Académico</w:t>
+              <w:t>Administrativo</w:t>
             </w:r>
             <w:r>
               <w:rPr>
@@ -8840,7 +8840,7 @@
                 <w:szCs w:val="20"/>
                 <w:lang w:eastAsia="es-MX"/>
               </w:rPr>
-              <w:t>14FMP0013G</w:t>
+              <w:t>14ADG0233H</w:t>
             </w:r>
           </w:p>
         </w:tc>
@@ -9006,7 +9006,7 @@
                 <w:szCs w:val="20"/>
                 <w:lang w:eastAsia="es-MX"/>
               </w:rPr>
-              <w:t>076738E781300.0710003</w:t>
+              <w:t>07 67 19 JP07539 00.0 020008</w:t>
             </w:r>
             <w:r>
               <w:rPr>
@@ -9141,7 +9141,7 @@
                 <w:szCs w:val="20"/>
                 <w:lang w:eastAsia="es-MX"/>
               </w:rPr>
-              <w:t>3313258518</w:t>
+              <w:t>3314531822</w:t>
             </w:r>
           </w:p>
         </w:tc>
@@ -9630,7 +9630,7 @@
                 <w:szCs w:val="20"/>
                 <w:lang w:eastAsia="es-MX"/>
               </w:rPr>
-              <w:t xml:space="preserve">            26</w:t>
+              <w:t xml:space="preserve">            5</w:t>
             </w:r>
             <w:r>
               <w:rPr>

</xml_diff>